<commit_message>
another change to word
</commit_message>
<xml_diff>
--- a/Lab1.docx
+++ b/Lab1.docx
@@ -87,6 +87,13 @@
       </w:r>
     </w:p>
     <w:p>
+      <w:pPr>
+        <w:rPr>
+          <w:rFonts w:ascii="Arial" w:hAnsi="Arial" w:cs="Arial"/>
+          <w:color w:val="444444"/>
+          <w:shd w:val="clear" w:color="auto" w:fill="FFFFFF"/>
+        </w:rPr>
+      </w:pPr>
       <w:r>
         <w:t xml:space="preserve">6- </w:t>
       </w:r>
@@ -150,37 +157,145 @@
           <w:color w:val="444444"/>
           <w:shd w:val="clear" w:color="auto" w:fill="FFFFFF"/>
         </w:rPr>
-        <w:t xml:space="preserve"> to record updates made to the tip of branches. It allows to return to commits e</w:t>
+        <w:t xml:space="preserve"> to record updates made to the tip of branches. It allows to return to commits even to the ones that are not referenced by any branch or any tag. After rewriting history, the </w:t>
+      </w:r>
+      <w:proofErr w:type="spellStart"/>
+      <w:r>
+        <w:rPr>
+          <w:rFonts w:ascii="Arial" w:hAnsi="Arial" w:cs="Arial"/>
+          <w:color w:val="444444"/>
+          <w:shd w:val="clear" w:color="auto" w:fill="FFFFFF"/>
+        </w:rPr>
+        <w:t>reflog</w:t>
+      </w:r>
+      <w:proofErr w:type="spellEnd"/>
+      <w:r>
+        <w:rPr>
+          <w:rFonts w:ascii="Arial" w:hAnsi="Arial" w:cs="Arial"/>
+          <w:color w:val="444444"/>
+          <w:shd w:val="clear" w:color="auto" w:fill="FFFFFF"/>
+        </w:rPr>
+        <w:t xml:space="preserve"> includes information about the previous state of branches and makes it possible to go back to that state if needed.</w:t>
+      </w:r>
+    </w:p>
+    <w:p>
+      <w:pPr>
+        <w:rPr>
+          <w:rFonts w:ascii="Arial" w:hAnsi="Arial" w:cs="Arial"/>
+          <w:color w:val="444444"/>
+          <w:shd w:val="clear" w:color="auto" w:fill="FFFFFF"/>
+        </w:rPr>
+      </w:pPr>
+      <w:r>
+        <w:rPr>
+          <w:rFonts w:ascii="Arial" w:hAnsi="Arial" w:cs="Arial"/>
+          <w:color w:val="444444"/>
+          <w:shd w:val="clear" w:color="auto" w:fill="FFFFFF"/>
+        </w:rPr>
+        <w:t xml:space="preserve">8- </w:t>
+      </w:r>
+      <w:proofErr w:type="gramStart"/>
+      <w:r>
+        <w:rPr>
+          <w:rFonts w:ascii="Arial" w:hAnsi="Arial" w:cs="Arial"/>
+          <w:color w:val="444444"/>
+          <w:shd w:val="clear" w:color="auto" w:fill="FFFFFF"/>
+        </w:rPr>
+        <w:t>we</w:t>
+      </w:r>
+      <w:proofErr w:type="gramEnd"/>
+      <w:r>
+        <w:rPr>
+          <w:rFonts w:ascii="Arial" w:hAnsi="Arial" w:cs="Arial"/>
+          <w:color w:val="444444"/>
+          <w:shd w:val="clear" w:color="auto" w:fill="FFFFFF"/>
+        </w:rPr>
+        <w:t xml:space="preserve"> use </w:t>
+      </w:r>
+      <w:proofErr w:type="spellStart"/>
+      <w:r>
+        <w:rPr>
+          <w:rFonts w:ascii="Arial" w:hAnsi="Arial" w:cs="Arial"/>
+          <w:color w:val="444444"/>
+          <w:shd w:val="clear" w:color="auto" w:fill="FFFFFF"/>
+        </w:rPr>
+        <w:t>reflog</w:t>
+      </w:r>
+      <w:proofErr w:type="spellEnd"/>
+      <w:r>
+        <w:rPr>
+          <w:rFonts w:ascii="Arial" w:hAnsi="Arial" w:cs="Arial"/>
+          <w:color w:val="444444"/>
+          <w:shd w:val="clear" w:color="auto" w:fill="FFFFFF"/>
+        </w:rPr>
+        <w:t xml:space="preserve"> or log</w:t>
+      </w:r>
+    </w:p>
+    <w:p>
+      <w:pPr>
+        <w:rPr>
+          <w:rFonts w:ascii="Arial" w:hAnsi="Arial" w:cs="Arial"/>
+          <w:color w:val="444444"/>
+          <w:shd w:val="clear" w:color="auto" w:fill="FFFFFF"/>
+        </w:rPr>
+      </w:pPr>
+      <w:r>
+        <w:rPr>
+          <w:rFonts w:ascii="Arial" w:hAnsi="Arial" w:cs="Arial"/>
+          <w:color w:val="444444"/>
+          <w:shd w:val="clear" w:color="auto" w:fill="FFFFFF"/>
+        </w:rPr>
+        <w:t>9-</w:t>
+      </w:r>
+      <w:r>
+        <w:rPr>
+          <w:rFonts w:ascii="Arial" w:hAnsi="Arial" w:cs="Arial"/>
+          <w:color w:val="444444"/>
+          <w:shd w:val="clear" w:color="auto" w:fill="FFFFFF"/>
+        </w:rPr>
+        <w:t xml:space="preserve"> 3 commits</w:t>
       </w:r>
       <w:bookmarkStart w:id="0" w:name="_GoBack"/>
       <w:bookmarkEnd w:id="0"/>
-      <w:r>
-        <w:rPr>
-          <w:rFonts w:ascii="Arial" w:hAnsi="Arial" w:cs="Arial"/>
-          <w:color w:val="444444"/>
-          <w:shd w:val="clear" w:color="auto" w:fill="FFFFFF"/>
-        </w:rPr>
-        <w:t xml:space="preserve">ven to the ones that are not referenced by any branch or any tag. After rewriting history, the </w:t>
-      </w:r>
-      <w:proofErr w:type="spellStart"/>
-      <w:r>
-        <w:rPr>
-          <w:rFonts w:ascii="Arial" w:hAnsi="Arial" w:cs="Arial"/>
-          <w:color w:val="444444"/>
-          <w:shd w:val="clear" w:color="auto" w:fill="FFFFFF"/>
-        </w:rPr>
-        <w:t>reflog</w:t>
-      </w:r>
-      <w:proofErr w:type="spellEnd"/>
-      <w:r>
-        <w:rPr>
-          <w:rFonts w:ascii="Arial" w:hAnsi="Arial" w:cs="Arial"/>
-          <w:color w:val="444444"/>
-          <w:shd w:val="clear" w:color="auto" w:fill="FFFFFF"/>
-        </w:rPr>
-        <w:t xml:space="preserve"> includes information about the previous state of branches and makes it possible to go back to that state if needed.</w:t>
-      </w:r>
-    </w:p>
+    </w:p>
+    <w:p>
+      <w:pPr>
+        <w:rPr>
+          <w:rFonts w:ascii="Arial" w:hAnsi="Arial" w:cs="Arial"/>
+          <w:color w:val="444444"/>
+          <w:shd w:val="clear" w:color="auto" w:fill="FFFFFF"/>
+        </w:rPr>
+      </w:pPr>
+    </w:p>
+    <w:p>
+      <w:pPr>
+        <w:rPr>
+          <w:rFonts w:ascii="Arial" w:hAnsi="Arial" w:cs="Arial"/>
+          <w:color w:val="444444"/>
+          <w:shd w:val="clear" w:color="auto" w:fill="FFFFFF"/>
+        </w:rPr>
+      </w:pPr>
+    </w:p>
+    <w:p>
+      <w:pPr>
+        <w:rPr>
+          <w:rFonts w:ascii="Arial" w:hAnsi="Arial" w:cs="Arial"/>
+          <w:color w:val="444444"/>
+          <w:shd w:val="clear" w:color="auto" w:fill="FFFFFF"/>
+        </w:rPr>
+      </w:pPr>
+    </w:p>
+    <w:p>
+      <w:hyperlink r:id="rId5" w:history="1">
+        <w:r>
+          <w:rPr>
+            <w:rStyle w:val="Hyperlink"/>
+          </w:rPr>
+          <w:t>https://github.com/Serge-Skaf/Lab1.git</w:t>
+        </w:r>
+      </w:hyperlink>
+    </w:p>
+    <w:p/>
     <w:sectPr>
       <w:pgSz w:w="12240" w:h="15840"/>
       <w:pgMar w:top="1440" w:right="1440" w:bottom="1440" w:left="1440" w:header="720" w:footer="720" w:gutter="0"/>
@@ -379,6 +494,17 @@
     <w:semiHidden/>
     <w:unhideWhenUsed/>
   </w:style>
+  <w:style w:type="character" w:styleId="Hyperlink">
+    <w:name w:val="Hyperlink"/>
+    <w:basedOn w:val="DefaultParagraphFont"/>
+    <w:uiPriority w:val="99"/>
+    <w:unhideWhenUsed/>
+    <w:rsid w:val="00F24792"/>
+    <w:rPr>
+      <w:color w:val="0000FF" w:themeColor="hyperlink"/>
+      <w:u w:val="single"/>
+    </w:rPr>
+  </w:style>
 </w:styles>
 </file>
 
@@ -570,6 +696,17 @@
     <w:semiHidden/>
     <w:unhideWhenUsed/>
   </w:style>
+  <w:style w:type="character" w:styleId="Hyperlink">
+    <w:name w:val="Hyperlink"/>
+    <w:basedOn w:val="DefaultParagraphFont"/>
+    <w:uiPriority w:val="99"/>
+    <w:unhideWhenUsed/>
+    <w:rsid w:val="00F24792"/>
+    <w:rPr>
+      <w:color w:val="0000FF" w:themeColor="hyperlink"/>
+      <w:u w:val="single"/>
+    </w:rPr>
+  </w:style>
 </w:styles>
 </file>
 

</xml_diff>

<commit_message>
one last change to word
</commit_message>
<xml_diff>
--- a/Lab1.docx
+++ b/Lab1.docx
@@ -253,10 +253,26 @@
           <w:color w:val="444444"/>
           <w:shd w:val="clear" w:color="auto" w:fill="FFFFFF"/>
         </w:rPr>
-        <w:t xml:space="preserve"> 3 commits</w:t>
+        <w:t xml:space="preserve"> </w:t>
+      </w:r>
+      <w:r>
+        <w:rPr>
+          <w:rFonts w:ascii="Arial" w:hAnsi="Arial" w:cs="Arial"/>
+          <w:color w:val="444444"/>
+          <w:shd w:val="clear" w:color="auto" w:fill="FFFFFF"/>
+        </w:rPr>
+        <w:t xml:space="preserve">9 </w:t>
       </w:r>
       <w:bookmarkStart w:id="0" w:name="_GoBack"/>
       <w:bookmarkEnd w:id="0"/>
+      <w:r>
+        <w:rPr>
+          <w:rFonts w:ascii="Arial" w:hAnsi="Arial" w:cs="Arial"/>
+          <w:color w:val="444444"/>
+          <w:shd w:val="clear" w:color="auto" w:fill="FFFFFF"/>
+        </w:rPr>
+        <w:t>commits</w:t>
+      </w:r>
     </w:p>
     <w:p>
       <w:pPr>

</xml_diff>